<commit_message>
Corrección Casos de Uso
</commit_message>
<xml_diff>
--- a/Requerimientos/Corrección CU Parte1/CUG0001-Generar CCM.docx
+++ b/Requerimientos/Corrección CU Parte1/CUG0001-Generar CCM.docx
@@ -414,16 +414,15 @@
               <w:jc w:val="both"/>
               <w:rPr>
                 <w:rFonts w:ascii="Arial" w:hAnsi="Arial" w:cs="Arial"/>
-                <w:b/>
                 <w:sz w:val="20"/>
                 <w:szCs w:val="20"/>
                 <w:highlight w:val="yellow"/>
               </w:rPr>
             </w:pPr>
+            <w:bookmarkStart w:id="0" w:name="_GoBack" w:colFirst="0" w:colLast="3"/>
             <w:r>
               <w:rPr>
                 <w:rFonts w:ascii="Arial" w:hAnsi="Arial" w:cs="Arial"/>
-                <w:b/>
                 <w:sz w:val="20"/>
                 <w:szCs w:val="20"/>
                 <w:highlight w:val="yellow"/>
@@ -444,7 +443,6 @@
               <w:jc w:val="both"/>
               <w:rPr>
                 <w:rFonts w:ascii="Arial" w:hAnsi="Arial" w:cs="Arial"/>
-                <w:b/>
                 <w:sz w:val="20"/>
                 <w:szCs w:val="20"/>
                 <w:highlight w:val="yellow"/>
@@ -453,7 +451,6 @@
             <w:r>
               <w:rPr>
                 <w:rFonts w:ascii="Arial" w:hAnsi="Arial" w:cs="Arial"/>
-                <w:b/>
                 <w:sz w:val="20"/>
                 <w:szCs w:val="20"/>
                 <w:highlight w:val="yellow"/>
@@ -474,7 +471,6 @@
               <w:jc w:val="both"/>
               <w:rPr>
                 <w:rFonts w:ascii="Arial" w:hAnsi="Arial" w:cs="Arial"/>
-                <w:b/>
                 <w:sz w:val="20"/>
                 <w:szCs w:val="20"/>
                 <w:highlight w:val="yellow"/>
@@ -483,7 +479,6 @@
             <w:r>
               <w:rPr>
                 <w:rFonts w:ascii="Arial" w:hAnsi="Arial" w:cs="Arial"/>
-                <w:b/>
                 <w:sz w:val="20"/>
                 <w:szCs w:val="20"/>
                 <w:highlight w:val="yellow"/>
@@ -504,7 +499,6 @@
               <w:jc w:val="both"/>
               <w:rPr>
                 <w:rFonts w:ascii="Arial" w:hAnsi="Arial" w:cs="Arial"/>
-                <w:b/>
                 <w:sz w:val="20"/>
                 <w:szCs w:val="20"/>
                 <w:highlight w:val="yellow"/>
@@ -513,7 +507,6 @@
             <w:r>
               <w:rPr>
                 <w:rFonts w:ascii="Arial" w:hAnsi="Arial" w:cs="Arial"/>
-                <w:b/>
                 <w:sz w:val="20"/>
                 <w:szCs w:val="20"/>
                 <w:highlight w:val="yellow"/>
@@ -523,6 +516,7 @@
           </w:p>
         </w:tc>
       </w:tr>
+      <w:bookmarkEnd w:id="0"/>
     </w:tbl>
     <w:p>
       <w:pPr>
@@ -812,7 +806,7 @@
           <w:szCs w:val="20"/>
         </w:rPr>
       </w:pPr>
-      <w:bookmarkStart w:id="0" w:name="_Toc425771379"/>
+      <w:bookmarkStart w:id="1" w:name="_Toc425771379"/>
       <w:r>
         <w:rPr>
           <w:rFonts w:ascii="Arial" w:hAnsi="Arial" w:cs="Arial"/>
@@ -823,7 +817,7 @@
         </w:rPr>
         <w:t>Breve descripción</w:t>
       </w:r>
-      <w:bookmarkEnd w:id="0"/>
+      <w:bookmarkEnd w:id="1"/>
     </w:p>
     <w:p>
       <w:pPr>
@@ -880,7 +874,7 @@
           <w:szCs w:val="20"/>
         </w:rPr>
       </w:pPr>
-      <w:bookmarkStart w:id="1" w:name="_Toc425771380"/>
+      <w:bookmarkStart w:id="2" w:name="_Toc425771380"/>
       <w:r>
         <w:rPr>
           <w:rFonts w:ascii="Arial" w:hAnsi="Arial" w:cs="Arial"/>
@@ -891,7 +885,7 @@
         </w:rPr>
         <w:t>Actores</w:t>
       </w:r>
-      <w:bookmarkEnd w:id="1"/>
+      <w:bookmarkEnd w:id="2"/>
     </w:p>
     <w:p>
       <w:pPr>
@@ -952,7 +946,7 @@
           <w:szCs w:val="20"/>
         </w:rPr>
       </w:pPr>
-      <w:bookmarkStart w:id="2" w:name="_Toc425771381"/>
+      <w:bookmarkStart w:id="3" w:name="_Toc425771381"/>
       <w:r>
         <w:rPr>
           <w:rFonts w:ascii="Arial" w:hAnsi="Arial" w:cs="Arial"/>
@@ -963,7 +957,7 @@
         </w:rPr>
         <w:t>Entradas</w:t>
       </w:r>
-      <w:bookmarkEnd w:id="2"/>
+      <w:bookmarkEnd w:id="3"/>
     </w:p>
     <w:p>
       <w:pPr>
@@ -1035,7 +1029,7 @@
           <w:szCs w:val="20"/>
         </w:rPr>
       </w:pPr>
-      <w:bookmarkStart w:id="3" w:name="_Toc425771382"/>
+      <w:bookmarkStart w:id="4" w:name="_Toc425771382"/>
       <w:r>
         <w:rPr>
           <w:rFonts w:ascii="Arial" w:hAnsi="Arial" w:cs="Arial"/>
@@ -1046,7 +1040,7 @@
         </w:rPr>
         <w:t>Flujo básico de eventos</w:t>
       </w:r>
-      <w:bookmarkEnd w:id="3"/>
+      <w:bookmarkEnd w:id="4"/>
     </w:p>
     <w:p>
       <w:pPr>
@@ -1515,7 +1509,7 @@
           <w:szCs w:val="20"/>
         </w:rPr>
       </w:pPr>
-      <w:bookmarkStart w:id="4" w:name="_Toc425771383"/>
+      <w:bookmarkStart w:id="5" w:name="_Toc425771383"/>
       <w:r>
         <w:rPr>
           <w:rFonts w:ascii="Arial" w:hAnsi="Arial" w:cs="Arial"/>
@@ -1526,7 +1520,7 @@
         </w:rPr>
         <w:t>Flujos alternativos</w:t>
       </w:r>
-      <w:bookmarkEnd w:id="4"/>
+      <w:bookmarkEnd w:id="5"/>
     </w:p>
     <w:p>
       <w:pPr>
@@ -2131,7 +2125,7 @@
           <w:szCs w:val="20"/>
         </w:rPr>
       </w:pPr>
-      <w:bookmarkStart w:id="5" w:name="_Toc425771391"/>
+      <w:bookmarkStart w:id="6" w:name="_Toc425771391"/>
       <w:r>
         <w:rPr>
           <w:rFonts w:ascii="Arial" w:hAnsi="Arial" w:cs="Arial"/>
@@ -2142,7 +2136,7 @@
         </w:rPr>
         <w:t>Precondiciones</w:t>
       </w:r>
-      <w:bookmarkEnd w:id="5"/>
+      <w:bookmarkEnd w:id="6"/>
     </w:p>
     <w:p>
       <w:pPr>
@@ -2231,7 +2225,7 @@
           <w:szCs w:val="20"/>
         </w:rPr>
       </w:pPr>
-      <w:bookmarkStart w:id="6" w:name="_Toc425771392"/>
+      <w:bookmarkStart w:id="7" w:name="_Toc425771392"/>
       <w:r>
         <w:rPr>
           <w:rFonts w:ascii="Arial" w:hAnsi="Arial" w:cs="Arial"/>
@@ -2242,7 +2236,7 @@
         </w:rPr>
         <w:t>Postcondiciones</w:t>
       </w:r>
-      <w:bookmarkEnd w:id="6"/>
+      <w:bookmarkEnd w:id="7"/>
     </w:p>
     <w:p>
       <w:pPr>
@@ -2306,7 +2300,7 @@
           <w:szCs w:val="20"/>
         </w:rPr>
       </w:pPr>
-      <w:bookmarkStart w:id="7" w:name="_Toc425771393"/>
+      <w:bookmarkStart w:id="8" w:name="_Toc425771393"/>
       <w:r>
         <w:rPr>
           <w:rFonts w:ascii="Arial" w:hAnsi="Arial" w:cs="Arial"/>
@@ -2317,7 +2311,7 @@
         </w:rPr>
         <w:t>Reglas de negocio</w:t>
       </w:r>
-      <w:bookmarkEnd w:id="7"/>
+      <w:bookmarkEnd w:id="8"/>
     </w:p>
     <w:p>
       <w:pPr>
@@ -2381,7 +2375,7 @@
           <w:szCs w:val="20"/>
         </w:rPr>
       </w:pPr>
-      <w:bookmarkStart w:id="8" w:name="_Toc425771394"/>
+      <w:bookmarkStart w:id="9" w:name="_Toc425771394"/>
       <w:r>
         <w:rPr>
           <w:rFonts w:ascii="Arial" w:hAnsi="Arial" w:cs="Arial"/>
@@ -2392,7 +2386,7 @@
         </w:rPr>
         <w:t>Requerimientos Especiales</w:t>
       </w:r>
-      <w:bookmarkEnd w:id="8"/>
+      <w:bookmarkEnd w:id="9"/>
     </w:p>
     <w:p>
       <w:pPr>
@@ -2448,7 +2442,7 @@
           <w:szCs w:val="20"/>
         </w:rPr>
       </w:pPr>
-      <w:bookmarkStart w:id="9" w:name="_Toc425771395"/>
+      <w:bookmarkStart w:id="10" w:name="_Toc425771395"/>
       <w:r>
         <w:rPr>
           <w:rFonts w:ascii="Arial" w:hAnsi="Arial" w:cs="Arial"/>
@@ -2459,7 +2453,7 @@
         </w:rPr>
         <w:t>Prototipo de Interfaz Gráfica</w:t>
       </w:r>
-      <w:bookmarkEnd w:id="9"/>
+      <w:bookmarkEnd w:id="10"/>
     </w:p>
     <w:p>
       <w:pPr>
@@ -2521,7 +2515,7 @@
           <w:szCs w:val="20"/>
         </w:rPr>
       </w:pPr>
-      <w:bookmarkStart w:id="10" w:name="_Toc425771396"/>
+      <w:bookmarkStart w:id="11" w:name="_Toc425771396"/>
       <w:r>
         <w:rPr>
           <w:rFonts w:ascii="Arial" w:hAnsi="Arial" w:cs="Arial"/>
@@ -2532,7 +2526,7 @@
         </w:rPr>
         <w:t>Aprobaciones</w:t>
       </w:r>
-      <w:bookmarkEnd w:id="10"/>
+      <w:bookmarkEnd w:id="11"/>
     </w:p>
     <w:p>
       <w:pPr>
@@ -2542,8 +2536,6 @@
           <w:lang w:val="es-ES"/>
         </w:rPr>
       </w:pPr>
-      <w:bookmarkStart w:id="11" w:name="_GoBack"/>
-      <w:bookmarkEnd w:id="11"/>
     </w:p>
     <w:tbl>
       <w:tblPr>
@@ -6042,7 +6034,7 @@
 </file>
 
 <file path=customXml/itemProps1.xml><?xml version="1.0" encoding="utf-8"?>
-<ds:datastoreItem xmlns:ds="http://schemas.openxmlformats.org/officeDocument/2006/customXml" ds:itemID="{B172804E-5B57-4D40-AD92-82657FE4EC05}">
+<ds:datastoreItem xmlns:ds="http://schemas.openxmlformats.org/officeDocument/2006/customXml" ds:itemID="{FF621C38-0CC4-4492-A0C5-FE2E9F13DA52}">
   <ds:schemaRefs>
     <ds:schemaRef ds:uri="http://schemas.openxmlformats.org/officeDocument/2006/bibliography"/>
   </ds:schemaRefs>

</xml_diff>